<commit_message>
Part 1 and Part 2 merging and parts complete
</commit_message>
<xml_diff>
--- a/assets/templates_b.docx
+++ b/assets/templates_b.docx
@@ -28,18 +28,73 @@
       </w:r>
     </w:p>
     <w:p>
+      <w:pPr>
+        <w:rPr>
+          <w:lang w:val="en-US"/>
+        </w:rPr>
+      </w:pPr>
       <w:r>
-        <w:t>Total Number of Employees (Permanent &amp; JO/Contractual): ${totalEmployees}</w:t>
+        <w:rPr>
+          <w:lang w:val="en-US"/>
+        </w:rPr>
+        <w:t>MOOE: ${mooe}</w:t>
       </w:r>
     </w:p>
     <w:p>
+      <w:pPr>
+        <w:rPr>
+          <w:lang w:val="en-US"/>
+        </w:rPr>
+      </w:pPr>
       <w:r>
-        <w:t>Number of Regional/Extension Offices: ${regionalOffices}</w:t>
+        <w:rPr>
+          <w:lang w:val="en-US"/>
+        </w:rPr>
+        <w:t xml:space="preserve">| CO                    | ${co}   </w:t>
+      </w:r>
+      <w:r>
+        <w:rPr>
+          <w:lang w:val="en-US"/>
+        </w:rPr>
+        <w:t xml:space="preserve"> </w:t>
+      </w:r>
+      <w:r>
+        <w:rPr>
+          <w:lang w:val="en-US"/>
+        </w:rPr>
+        <w:tab/>
+        <w:t xml:space="preserve"> </w:t>
+      </w:r>
+      <w:r>
+        <w:rPr>
+          <w:lang w:val="en-US"/>
+        </w:rPr>
+        <w:tab/>
+      </w:r>
+      <w:r>
+        <w:rPr>
+          <w:lang w:val="en-US"/>
+        </w:rPr>
+        <w:tab/>
+      </w:r>
+      <w:r>
+        <w:rPr>
+          <w:lang w:val="en-US"/>
+        </w:rPr>
+        <w:t xml:space="preserve"> |</w:t>
       </w:r>
     </w:p>
     <w:p>
+      <w:pPr>
+        <w:rPr>
+          <w:lang w:val="en-US"/>
+        </w:rPr>
+      </w:pPr>
       <w:r>
-        <w:t>Number of Provincial Offices: ${provincialOffices}</w:t>
+        <w:rPr>
+          <w:lang w:val="en-US"/>
+        </w:rPr>
+        <w:t>| Total                 | ${total}       |</w:t>
       </w:r>
     </w:p>
     <w:p>
@@ -49,17 +104,96 @@
         </w:rPr>
       </w:pPr>
       <w:r>
-        <w:t>Number of Other Offices: ${otherOffices}</w:t>
+        <w:rPr>
+          <w:lang w:val="en-US"/>
+        </w:rPr>
+        <w:t>| NICTHS Project Cost   | ${nicthsProjectCost} |</w:t>
       </w:r>
+    </w:p>
+    <w:p>
+      <w:pPr>
+        <w:shd w:val="clear" w:color="auto" w:fill="0A0A0A"/>
+        <w:spacing w:after="0" w:line="285" w:lineRule="atLeast"/>
+        <w:rPr>
+          <w:rFonts w:ascii="Consolas" w:eastAsia="Times New Roman" w:hAnsi="Consolas" w:cs="Times New Roman"/>
+          <w:color w:val="D8DEE9"/>
+          <w:sz w:val="21"/>
+          <w:szCs w:val="21"/>
+          <w:lang w:val="en-PH" w:eastAsia="en-PH"/>
+        </w:rPr>
+      </w:pPr>
+      <w:r>
+        <w:rPr>
+          <w:lang w:val="en-US"/>
+        </w:rPr>
+        <w:t xml:space="preserve">| HSDV Project Cost     | </w:t>
+      </w:r>
+      <w:r>
+        <w:rPr>
+          <w:rFonts w:ascii="Consolas" w:eastAsia="Times New Roman" w:hAnsi="Consolas" w:cs="Times New Roman"/>
+          <w:color w:val="D8DEE9"/>
+          <w:sz w:val="21"/>
+          <w:szCs w:val="21"/>
+          <w:lang w:val="en-PH" w:eastAsia="en-PH"/>
+        </w:rPr>
+        <w:t>${hsdvProjectCost}</w:t>
+      </w:r>
+    </w:p>
+    <w:p>
+      <w:pPr>
+        <w:shd w:val="clear" w:color="auto" w:fill="0A0A0A"/>
+        <w:spacing w:after="0" w:line="285" w:lineRule="atLeast"/>
+        <w:rPr>
+          <w:rFonts w:ascii="Consolas" w:eastAsia="Times New Roman" w:hAnsi="Consolas" w:cs="Times New Roman"/>
+          <w:color w:val="D8DEE9"/>
+          <w:sz w:val="21"/>
+          <w:szCs w:val="21"/>
+          <w:lang w:val="en-PH" w:eastAsia="en-PH"/>
+        </w:rPr>
+      </w:pPr>
+      <w:r>
+        <w:rPr>
+          <w:lang w:val="en-US"/>
+        </w:rPr>
+        <w:t xml:space="preserve">| HECS Project Cost     | </w:t>
+      </w:r>
+      <w:r>
+        <w:rPr>
+          <w:rFonts w:ascii="Consolas" w:eastAsia="Times New Roman" w:hAnsi="Consolas" w:cs="Times New Roman"/>
+          <w:color w:val="D8DEE9"/>
+          <w:sz w:val="21"/>
+          <w:szCs w:val="21"/>
+          <w:lang w:val="en-PH" w:eastAsia="en-PH"/>
+        </w:rPr>
+        <w:t>${hecsProjectCost}</w:t>
+      </w:r>
+    </w:p>
+    <w:p>
+      <w:pPr>
+        <w:rPr>
+          <w:lang w:val="en-US"/>
+        </w:rPr>
+      </w:pPr>
+      <w:r>
+        <w:rPr>
+          <w:lang w:val="en-US"/>
+        </w:rPr>
+        <w:t xml:space="preserve">  </w:t>
+      </w:r>
+    </w:p>
+    <w:p>
+      <w:pPr>
+        <w:rPr>
+          <w:lang w:val="en-US"/>
+        </w:rPr>
+      </w:pPr>
     </w:p>
     <w:sdt>
       <w:sdtPr>
         <w:rPr>
           <w:lang w:val="en-US"/>
         </w:rPr>
-        <w:alias w:val="organizationalStructure"/>
-        <w:tag w:val="organizationalStructure"/>
-        <w:id w:val="1491443615"/>
+        <w:id w:val="915831638"/>
         <w:showingPlcHdr/>
         <w:picture/>
       </w:sdtPr>
@@ -76,10 +210,10 @@
               <w:lang w:val="en-US"/>
             </w:rPr>
             <w:drawing>
-              <wp:inline distT="0" distB="0" distL="0" distR="0" wp14:anchorId="45E7D699" wp14:editId="1710DE12">
-                <wp:extent cx="1905000" cy="1905000"/>
+              <wp:inline distT="0" distB="0" distL="0" distR="0" wp14:anchorId="2CF25631" wp14:editId="5B386488">
+                <wp:extent cx="1903095" cy="1903095"/>
                 <wp:effectExtent l="0" t="0" r="0" b="0"/>
-                <wp:docPr id="1" name="Picture 1"/>
+                <wp:docPr id="3" name="Picture 2"/>
                 <wp:cNvGraphicFramePr>
                   <a:graphicFrameLocks xmlns:a="http://schemas.openxmlformats.org/drawingml/2006/main" noChangeAspect="1"/>
                 </wp:cNvGraphicFramePr>
@@ -87,7 +221,7 @@
                   <a:graphicData uri="http://schemas.openxmlformats.org/drawingml/2006/picture">
                     <pic:pic xmlns:pic="http://schemas.openxmlformats.org/drawingml/2006/picture">
                       <pic:nvPicPr>
-                        <pic:cNvPr id="0" name="Picture 1"/>
+                        <pic:cNvPr id="0" name="Picture 3"/>
                         <pic:cNvPicPr>
                           <a:picLocks noChangeAspect="1" noChangeArrowheads="1"/>
                         </pic:cNvPicPr>
@@ -108,7 +242,7 @@
                       <pic:spPr bwMode="auto">
                         <a:xfrm>
                           <a:off x="0" y="0"/>
-                          <a:ext cx="1905000" cy="1905000"/>
+                          <a:ext cx="1903095" cy="1903095"/>
                         </a:xfrm>
                         <a:prstGeom prst="rect">
                           <a:avLst/>
@@ -127,9 +261,84 @@
         </w:p>
       </w:sdtContent>
     </w:sdt>
+    <w:p>
+      <w:pPr>
+        <w:rPr>
+          <w:lang w:val="en-US"/>
+        </w:rPr>
+      </w:pPr>
+    </w:p>
+    <w:p>
+      <w:r>
+        <w:t>Total Number of Employees (Permanent &amp; JO/Contractual): ${totalEmployees}</w:t>
+      </w:r>
+    </w:p>
+    <w:p>
+      <w:r>
+        <w:t>Number of Regional/Extension Offices: ${regionalOffices}</w:t>
+      </w:r>
+    </w:p>
+    <w:p>
+      <w:r>
+        <w:t>Number of Provincial Offices: ${provincialOffices}</w:t>
+      </w:r>
+    </w:p>
+    <w:p>
+      <w:pPr>
+        <w:rPr>
+          <w:lang w:val="en-US"/>
+        </w:rPr>
+      </w:pPr>
+      <w:r>
+        <w:t>Number of Other Offices: ${otherOffices}</w:t>
+      </w:r>
+    </w:p>
+    <w:p>
+      <w:pPr>
+        <w:rPr>
+          <w:lang w:val="en-US"/>
+        </w:rPr>
+      </w:pPr>
+    </w:p>
+    <w:p>
+      <w:pPr>
+        <w:rPr>
+          <w:lang w:val="en-US"/>
+        </w:rPr>
+      </w:pPr>
+    </w:p>
+    <w:p>
+      <w:pPr>
+        <w:rPr>
+          <w:lang w:val="en-US"/>
+        </w:rPr>
+      </w:pPr>
+    </w:p>
+    <w:p>
+      <w:pPr>
+        <w:rPr>
+          <w:lang w:val="en-US"/>
+        </w:rPr>
+      </w:pPr>
+    </w:p>
+    <w:p>
+      <w:pPr>
+        <w:rPr>
+          <w:lang w:val="en-US"/>
+        </w:rPr>
+      </w:pPr>
+    </w:p>
+    <w:p>
+      <w:pPr>
+        <w:rPr>
+          <w:lang w:val="en-US"/>
+        </w:rPr>
+      </w:pPr>
+    </w:p>
     <w:tbl>
       <w:tblPr>
         <w:tblStyle w:val="TableGrid"/>
+        <w:tblpPr w:leftFromText="180" w:rightFromText="180" w:vertAnchor="text" w:horzAnchor="margin" w:tblpY="12"/>
         <w:tblW w:w="0" w:type="auto"/>
         <w:tblLook w:val="04A0" w:firstRow="1" w:lastRow="0" w:firstColumn="1" w:lastColumn="0" w:noHBand="0" w:noVBand="1"/>
       </w:tblPr>
@@ -158,6 +367,7 @@
                 <w:szCs w:val="24"/>
                 <w:lang w:val="en-US"/>
               </w:rPr>
+              <w:lastRenderedPageBreak/>
               <w:t>Employment Status</w:t>
             </w:r>
           </w:p>
@@ -566,286 +776,6 @@
           <w:lang w:val="en-US"/>
         </w:rPr>
       </w:pPr>
-    </w:p>
-    <w:p>
-      <w:pPr>
-        <w:rPr>
-          <w:lang w:val="en-US"/>
-        </w:rPr>
-      </w:pPr>
-      <w:r>
-        <w:rPr>
-          <w:lang w:val="en-US"/>
-        </w:rPr>
-        <w:t>|------------------------|----------------|</w:t>
-      </w:r>
-    </w:p>
-    <w:p>
-      <w:pPr>
-        <w:rPr>
-          <w:lang w:val="en-US"/>
-        </w:rPr>
-      </w:pPr>
-      <w:r>
-        <w:rPr>
-          <w:lang w:val="en-US"/>
-        </w:rPr>
-        <w:t>| Category              | Amount         |</w:t>
-      </w:r>
-    </w:p>
-    <w:p>
-      <w:pPr>
-        <w:rPr>
-          <w:lang w:val="en-US"/>
-        </w:rPr>
-      </w:pPr>
-      <w:r>
-        <w:rPr>
-          <w:lang w:val="en-US"/>
-        </w:rPr>
-        <w:t>|------------------------|----------------|</w:t>
-      </w:r>
-    </w:p>
-    <w:p>
-      <w:pPr>
-        <w:rPr>
-          <w:lang w:val="en-US"/>
-        </w:rPr>
-      </w:pPr>
-      <w:r>
-        <w:rPr>
-          <w:lang w:val="en-US"/>
-        </w:rPr>
-        <w:t>| MOOE                  | ${mooe}        |</w:t>
-      </w:r>
-    </w:p>
-    <w:p>
-      <w:pPr>
-        <w:rPr>
-          <w:lang w:val="en-US"/>
-        </w:rPr>
-      </w:pPr>
-      <w:r>
-        <w:rPr>
-          <w:lang w:val="en-US"/>
-        </w:rPr>
-        <w:t>|------------------------|----------------|</w:t>
-      </w:r>
-    </w:p>
-    <w:p>
-      <w:pPr>
-        <w:rPr>
-          <w:lang w:val="en-US"/>
-        </w:rPr>
-      </w:pPr>
-      <w:r>
-        <w:rPr>
-          <w:lang w:val="en-US"/>
-        </w:rPr>
-        <w:lastRenderedPageBreak/>
-        <w:t>| CO                    | ${co}          |</w:t>
-      </w:r>
-    </w:p>
-    <w:p>
-      <w:pPr>
-        <w:rPr>
-          <w:lang w:val="en-US"/>
-        </w:rPr>
-      </w:pPr>
-      <w:r>
-        <w:rPr>
-          <w:lang w:val="en-US"/>
-        </w:rPr>
-        <w:t>|------------------------|----------------|</w:t>
-      </w:r>
-    </w:p>
-    <w:p>
-      <w:pPr>
-        <w:rPr>
-          <w:lang w:val="en-US"/>
-        </w:rPr>
-      </w:pPr>
-      <w:r>
-        <w:rPr>
-          <w:lang w:val="en-US"/>
-        </w:rPr>
-        <w:t>| Total                 | ${total}       |</w:t>
-      </w:r>
-    </w:p>
-    <w:p>
-      <w:pPr>
-        <w:rPr>
-          <w:lang w:val="en-US"/>
-        </w:rPr>
-      </w:pPr>
-      <w:r>
-        <w:rPr>
-          <w:lang w:val="en-US"/>
-        </w:rPr>
-        <w:t>|------------------------|----------------|</w:t>
-      </w:r>
-    </w:p>
-    <w:p>
-      <w:pPr>
-        <w:rPr>
-          <w:lang w:val="en-US"/>
-        </w:rPr>
-      </w:pPr>
-      <w:r>
-        <w:rPr>
-          <w:lang w:val="en-US"/>
-        </w:rPr>
-        <w:t>| Service               | Amount         |</w:t>
-      </w:r>
-    </w:p>
-    <w:p>
-      <w:pPr>
-        <w:rPr>
-          <w:lang w:val="en-US"/>
-        </w:rPr>
-      </w:pPr>
-      <w:r>
-        <w:rPr>
-          <w:lang w:val="en-US"/>
-        </w:rPr>
-        <w:t>|------------------------|----------------|</w:t>
-      </w:r>
-    </w:p>
-    <w:p>
-      <w:pPr>
-        <w:rPr>
-          <w:lang w:val="en-US"/>
-        </w:rPr>
-      </w:pPr>
-      <w:r>
-        <w:rPr>
-          <w:lang w:val="en-US"/>
-        </w:rPr>
-        <w:t>| NICTHS Project Cost   | ${nicthsProjectCost} |</w:t>
-      </w:r>
-    </w:p>
-    <w:p>
-      <w:pPr>
-        <w:rPr>
-          <w:lang w:val="en-US"/>
-        </w:rPr>
-      </w:pPr>
-      <w:r>
-        <w:rPr>
-          <w:lang w:val="en-US"/>
-        </w:rPr>
-        <w:t>|------------------------|----------------|</w:t>
-      </w:r>
-    </w:p>
-    <w:p>
-      <w:pPr>
-        <w:shd w:val="clear" w:color="auto" w:fill="0A0A0A"/>
-        <w:spacing w:after="0" w:line="285" w:lineRule="atLeast"/>
-        <w:rPr>
-          <w:rFonts w:ascii="Consolas" w:eastAsia="Times New Roman" w:hAnsi="Consolas" w:cs="Times New Roman"/>
-          <w:color w:val="D8DEE9"/>
-          <w:sz w:val="21"/>
-          <w:szCs w:val="21"/>
-          <w:lang w:val="en-PH" w:eastAsia="en-PH"/>
-        </w:rPr>
-      </w:pPr>
-      <w:r>
-        <w:rPr>
-          <w:lang w:val="en-US"/>
-        </w:rPr>
-        <w:t xml:space="preserve">| HSDV Project Cost     | </w:t>
-      </w:r>
-      <w:r>
-        <w:rPr>
-          <w:rFonts w:ascii="Consolas" w:eastAsia="Times New Roman" w:hAnsi="Consolas" w:cs="Times New Roman"/>
-          <w:color w:val="D8DEE9"/>
-          <w:sz w:val="21"/>
-          <w:szCs w:val="21"/>
-          <w:lang w:val="en-PH" w:eastAsia="en-PH"/>
-        </w:rPr>
-        <w:t>${hsdvProjectCost}</w:t>
-      </w:r>
-    </w:p>
-    <w:p>
-      <w:pPr>
-        <w:rPr>
-          <w:lang w:val="en-US"/>
-        </w:rPr>
-      </w:pPr>
-      <w:r>
-        <w:rPr>
-          <w:lang w:val="en-US"/>
-        </w:rPr>
-        <w:t>|</w:t>
-      </w:r>
-    </w:p>
-    <w:p>
-      <w:pPr>
-        <w:rPr>
-          <w:lang w:val="en-US"/>
-        </w:rPr>
-      </w:pPr>
-      <w:r>
-        <w:rPr>
-          <w:lang w:val="en-US"/>
-        </w:rPr>
-        <w:t>|------------------------|----------------|</w:t>
-      </w:r>
-    </w:p>
-    <w:p>
-      <w:pPr>
-        <w:shd w:val="clear" w:color="auto" w:fill="0A0A0A"/>
-        <w:spacing w:after="0" w:line="285" w:lineRule="atLeast"/>
-        <w:rPr>
-          <w:rFonts w:ascii="Consolas" w:eastAsia="Times New Roman" w:hAnsi="Consolas" w:cs="Times New Roman"/>
-          <w:color w:val="D8DEE9"/>
-          <w:sz w:val="21"/>
-          <w:szCs w:val="21"/>
-          <w:lang w:val="en-PH" w:eastAsia="en-PH"/>
-        </w:rPr>
-      </w:pPr>
-      <w:r>
-        <w:rPr>
-          <w:lang w:val="en-US"/>
-        </w:rPr>
-        <w:t xml:space="preserve">| HECS Project Cost     | </w:t>
-      </w:r>
-      <w:r>
-        <w:rPr>
-          <w:rFonts w:ascii="Consolas" w:eastAsia="Times New Roman" w:hAnsi="Consolas" w:cs="Times New Roman"/>
-          <w:color w:val="D8DEE9"/>
-          <w:sz w:val="21"/>
-          <w:szCs w:val="21"/>
-          <w:lang w:val="en-PH" w:eastAsia="en-PH"/>
-        </w:rPr>
-        <w:t>${hecsProjectCost}</w:t>
-      </w:r>
-    </w:p>
-    <w:p>
-      <w:pPr>
-        <w:rPr>
-          <w:lang w:val="en-US"/>
-        </w:rPr>
-      </w:pPr>
-      <w:r>
-        <w:rPr>
-          <w:lang w:val="en-US"/>
-        </w:rPr>
-        <w:t xml:space="preserve">   |</w:t>
-      </w:r>
-    </w:p>
-    <w:p>
-      <w:pPr>
-        <w:rPr>
-          <w:lang w:val="en-US"/>
-        </w:rPr>
-      </w:pPr>
-      <w:r>
-        <w:rPr>
-          <w:lang w:val="en-US"/>
-        </w:rPr>
-        <w:t>|------------------------|----------------|</w:t>
-      </w:r>
     </w:p>
     <w:sectPr>
       <w:headerReference w:type="default" r:id="rId9"/>
@@ -2484,6 +2414,7 @@
     <w:rsid w:val="000159B1"/>
     <w:rsid w:val="00015C79"/>
     <w:rsid w:val="00061EBD"/>
+    <w:rsid w:val="000D1260"/>
     <w:rsid w:val="001E37D5"/>
     <w:rsid w:val="001E7A8E"/>
     <w:rsid w:val="0020628D"/>
@@ -2498,6 +2429,7 @@
     <w:rsid w:val="003E3FD0"/>
     <w:rsid w:val="00406319"/>
     <w:rsid w:val="00407B97"/>
+    <w:rsid w:val="00407BCD"/>
     <w:rsid w:val="00451570"/>
     <w:rsid w:val="00487B2E"/>
     <w:rsid w:val="004B0F30"/>

</xml_diff>